<commit_message>
[NA] $/ERM.BL/Dev/Features/ERM-3538-Dic -> $/ERM.BL/Main RI
git-tfs-id: [http://uk-tfs02:8080/tfs/DefaultCollection]$/ERM.BL/Main/BLFlex;C19362
</commit_message>
<xml_diff>
--- a/Templates/Czech/Dod. dohoda pro SP.docx
+++ b/Templates/Czech/Dod. dohoda pro SP.docx
@@ -470,38 +470,53 @@
           </w:r>
         </w:sdtContent>
       </w:sdt>
-      <w:r>
-        <w:t>,</w:t>
-      </w:r>
-      <w:r>
-        <w:rPr>
-          <w:rFonts w:cs="Times New Roman"/>
-          <w:szCs w:val="24"/>
-        </w:rPr>
-        <w:t xml:space="preserve"> DIČ: </w:t>
-      </w:r>
       <w:sdt>
         <w:sdtPr>
           <w:rPr>
             <w:bCs/>
             <w:szCs w:val="24"/>
           </w:rPr>
-          <w:alias w:val="LegalPerson.Inn"/>
-          <w:tag w:val="LegalPerson.Inn"/>
-          <w:id w:val="1214651994"/>
+          <w:tag w:val="Optional,LegalPerson.UseInn"/>
+          <w:id w:val="689567445"/>
           <w:placeholder>
-            <w:docPart w:val="A278D3CC8B5D4A0F8D379D1BDE96B04A"/>
+            <w:docPart w:val="DefaultPlaceholder_22675703"/>
           </w:placeholder>
-          <w:text/>
         </w:sdtPr>
         <w:sdtContent>
           <w:r>
-            <w:rPr>
-              <w:bCs/>
+            <w:t>,</w:t>
+          </w:r>
+          <w:r>
+            <w:rPr>
+              <w:rFonts w:cs="Times New Roman"/>
               <w:szCs w:val="24"/>
             </w:rPr>
-            <w:t>LegalPerson.Dic</w:t>
-          </w:r>
+            <w:t xml:space="preserve"> DIČ: </w:t>
+          </w:r>
+          <w:sdt>
+            <w:sdtPr>
+              <w:rPr>
+                <w:bCs/>
+                <w:szCs w:val="24"/>
+              </w:rPr>
+              <w:alias w:val="LegalPerson.Inn"/>
+              <w:tag w:val="LegalPerson.Inn"/>
+              <w:id w:val="1214651994"/>
+              <w:placeholder>
+                <w:docPart w:val="A278D3CC8B5D4A0F8D379D1BDE96B04A"/>
+              </w:placeholder>
+              <w:text/>
+            </w:sdtPr>
+            <w:sdtContent>
+              <w:r>
+                <w:rPr>
+                  <w:bCs/>
+                  <w:szCs w:val="24"/>
+                </w:rPr>
+                <w:t>LegalPerson.Dic</w:t>
+              </w:r>
+            </w:sdtContent>
+          </w:sdt>
         </w:sdtContent>
       </w:sdt>
     </w:p>
@@ -1567,6 +1582,16 @@
       <w:lang w:val="ru-RU" w:eastAsia="ru-RU"/>
     </w:rPr>
   </w:style>
+  <w:style w:type="character" w:styleId="ab">
+    <w:name w:val="Placeholder Text"/>
+    <w:basedOn w:val="a0"/>
+    <w:uiPriority w:val="99"/>
+    <w:semiHidden/>
+    <w:rsid w:val="00C658BA"/>
+    <w:rPr>
+      <w:color w:val="808080"/>
+    </w:rPr>
+  </w:style>
 </w:styles>
 </file>
 
@@ -2318,6 +2343,32 @@
         </w:p>
       </w:docPartBody>
     </w:docPart>
+    <w:docPart>
+      <w:docPartPr>
+        <w:name w:val="DefaultPlaceholder_22675703"/>
+        <w:category>
+          <w:name w:val="Общие"/>
+          <w:gallery w:val="placeholder"/>
+        </w:category>
+        <w:types>
+          <w:type w:val="bbPlcHdr"/>
+        </w:types>
+        <w:behaviors>
+          <w:behavior w:val="content"/>
+        </w:behaviors>
+        <w:guid w:val="{BC0F428C-1307-4DA9-8238-2041A3143336}"/>
+      </w:docPartPr>
+      <w:docPartBody>
+        <w:p>
+          <w:r>
+            <w:rPr>
+              <w:rStyle w:val="a3"/>
+            </w:rPr>
+            <w:t>Место для ввода текста.</w:t>
+          </w:r>
+        </w:p>
+      </w:docPartBody>
+    </w:docPart>
   </w:docParts>
 </w:glossaryDocument>
 </file>
@@ -2329,7 +2380,7 @@
     <w:charset w:val="CC"/>
     <w:family w:val="roman"/>
     <w:pitch w:val="variable"/>
-    <w:sig w:usb0="E0002AFF" w:usb1="C0007841" w:usb2="00000009" w:usb3="00000000" w:csb0="000001FF" w:csb1="00000000"/>
+    <w:sig w:usb0="E0002AFF" w:usb1="C0007843" w:usb2="00000009" w:usb3="00000000" w:csb0="000001FF" w:csb1="00000000"/>
   </w:font>
   <w:font w:name="Garamond">
     <w:panose1 w:val="02020404030301010803"/>
@@ -2343,14 +2394,15 @@
     <w:charset w:val="CC"/>
     <w:family w:val="swiss"/>
     <w:pitch w:val="variable"/>
-    <w:sig w:usb0="E10002FF" w:usb1="4000ACFF" w:usb2="00000009" w:usb3="00000000" w:csb0="0000019F" w:csb1="00000000"/>
+    <w:sig w:usb0="E00002FF" w:usb1="4000ACFF" w:usb2="00000001" w:usb3="00000000" w:csb0="0000019F" w:csb1="00000000"/>
   </w:font>
   <w:font w:name="Tahoma">
     <w:panose1 w:val="020B0604030504040204"/>
-    <w:charset w:val="CC"/>
+    <w:charset w:val="00"/>
     <w:family w:val="swiss"/>
+    <w:notTrueType/>
     <w:pitch w:val="variable"/>
-    <w:sig w:usb0="E1002EFF" w:usb1="C000605B" w:usb2="00000029" w:usb3="00000000" w:csb0="000101FF" w:csb1="00000000"/>
+    <w:sig w:usb0="00000003" w:usb1="00000000" w:usb2="00000000" w:usb3="00000000" w:csb0="00000001" w:csb1="00000000"/>
   </w:font>
   <w:font w:name="Cambria">
     <w:panose1 w:val="02040503050406030204"/>
@@ -2373,6 +2425,8 @@
   <w:rsids>
     <w:rsidRoot w:val="0023703B"/>
     <w:rsid w:val="0023703B"/>
+    <w:rsid w:val="002644AC"/>
+    <w:rsid w:val="00300FF6"/>
     <w:rsid w:val="00DC0357"/>
   </w:rsids>
   <m:mathPr>
@@ -2554,6 +2608,7 @@
   <w:style w:type="paragraph" w:default="1" w:styleId="a">
     <w:name w:val="Normal"/>
     <w:qFormat/>
+    <w:rsid w:val="002644AC"/>
   </w:style>
   <w:style w:type="character" w:default="1" w:styleId="a0">
     <w:name w:val="Default Paragraph Font"/>
@@ -2588,7 +2643,10 @@
     <w:basedOn w:val="a0"/>
     <w:uiPriority w:val="99"/>
     <w:semiHidden/>
-    <w:rsid w:val="0023703B"/>
+    <w:rsid w:val="002644AC"/>
+    <w:rPr>
+      <w:color w:val="808080"/>
+    </w:rPr>
   </w:style>
   <w:style w:type="paragraph" w:customStyle="1" w:styleId="99FAA45B5A5C485CB9FE729803BE5548">
     <w:name w:val="99FAA45B5A5C485CB9FE729803BE5548"/>

</xml_diff>